<commit_message>
penambahan dokumentasi Git Bash
</commit_message>
<xml_diff>
--- a/Tugas 1/Github Tutorial.docx
+++ b/Tugas 1/Github Tutorial.docx
@@ -27,9 +27,8 @@
           <w:szCs w:val="60"/>
           <w:lang w:val="en-GB"/>
         </w:rPr>
-        <w:t xml:space="preserve">Login dan Register </w:t>
-      </w:r>
-      <w:proofErr w:type="spellStart"/>
+        <w:t>Tutorial</w:t>
+      </w:r>
       <w:r>
         <w:rPr>
           <w:rFonts w:ascii="Arial" w:hAnsi="Arial" w:cs="Arial"/>
@@ -41,6 +40,20 @@
           <w:szCs w:val="60"/>
           <w:lang w:val="en-GB"/>
         </w:rPr>
+        <w:t xml:space="preserve"> </w:t>
+      </w:r>
+      <w:proofErr w:type="spellStart"/>
+      <w:r>
+        <w:rPr>
+          <w:rFonts w:ascii="Arial" w:hAnsi="Arial" w:cs="Arial"/>
+          <w:b/>
+          <w:bCs/>
+          <w:i/>
+          <w:iCs/>
+          <w:sz w:val="60"/>
+          <w:szCs w:val="60"/>
+          <w:lang w:val="en-GB"/>
+        </w:rPr>
         <w:t>Github</w:t>
       </w:r>
       <w:proofErr w:type="spellEnd"/>
@@ -104,14 +117,18 @@
         <w:jc w:val="center"/>
         <w:rPr>
           <w:rFonts w:ascii="Arial" w:hAnsi="Arial" w:cs="Arial"/>
-          <w:sz w:val="28"/>
-          <w:szCs w:val="28"/>
-          <w:lang w:val="en-GB"/>
-        </w:rPr>
-      </w:pPr>
-      <w:r>
-        <w:rPr>
-          <w:rFonts w:ascii="Arial" w:hAnsi="Arial" w:cs="Arial"/>
+          <w:b/>
+          <w:bCs/>
+          <w:sz w:val="28"/>
+          <w:szCs w:val="28"/>
+          <w:lang w:val="en-GB"/>
+        </w:rPr>
+      </w:pPr>
+      <w:r>
+        <w:rPr>
+          <w:rFonts w:ascii="Arial" w:hAnsi="Arial" w:cs="Arial"/>
+          <w:b/>
+          <w:bCs/>
           <w:sz w:val="28"/>
           <w:szCs w:val="28"/>
           <w:lang w:val="en-GB"/>
@@ -122,6 +139,8 @@
       <w:r>
         <w:rPr>
           <w:rFonts w:ascii="Arial" w:hAnsi="Arial" w:cs="Arial"/>
+          <w:b/>
+          <w:bCs/>
           <w:sz w:val="28"/>
           <w:szCs w:val="28"/>
           <w:lang w:val="en-GB"/>
@@ -175,7 +194,36 @@
           <w:szCs w:val="28"/>
           <w:lang w:val="en-GB"/>
         </w:rPr>
-        <w:t xml:space="preserve"> di browser </w:t>
+        <w:t xml:space="preserve"> di browser</w:t>
+      </w:r>
+      <w:r>
+        <w:rPr>
+          <w:rFonts w:ascii="Arial" w:hAnsi="Arial" w:cs="Arial"/>
+          <w:sz w:val="28"/>
+          <w:szCs w:val="28"/>
+          <w:lang w:val="en-GB"/>
+        </w:rPr>
+        <w:t xml:space="preserve">, </w:t>
+      </w:r>
+      <w:proofErr w:type="spellStart"/>
+      <w:r>
+        <w:rPr>
+          <w:rFonts w:ascii="Arial" w:hAnsi="Arial" w:cs="Arial"/>
+          <w:sz w:val="28"/>
+          <w:szCs w:val="28"/>
+          <w:lang w:val="en-GB"/>
+        </w:rPr>
+        <w:t>kemudian</w:t>
+      </w:r>
+      <w:proofErr w:type="spellEnd"/>
+      <w:r>
+        <w:rPr>
+          <w:rFonts w:ascii="Arial" w:hAnsi="Arial" w:cs="Arial"/>
+          <w:sz w:val="28"/>
+          <w:szCs w:val="28"/>
+          <w:lang w:val="en-GB"/>
+        </w:rPr>
+        <w:t>.</w:t>
       </w:r>
     </w:p>
     <w:p>
@@ -461,6 +509,7 @@
       <w:r>
         <w:rPr>
           <w:rFonts w:ascii="Arial" w:hAnsi="Arial" w:cs="Arial"/>
+          <w:noProof/>
           <w:sz w:val="28"/>
           <w:szCs w:val="28"/>
           <w:lang w:val="en-GB"/>
@@ -742,6 +791,7 @@
       <w:r>
         <w:rPr>
           <w:rFonts w:ascii="Arial" w:hAnsi="Arial" w:cs="Arial"/>
+          <w:noProof/>
           <w:sz w:val="28"/>
           <w:szCs w:val="28"/>
           <w:lang w:val="en-GB"/>
@@ -956,6 +1006,7 @@
       <w:r>
         <w:rPr>
           <w:rFonts w:ascii="Arial" w:hAnsi="Arial" w:cs="Arial"/>
+          <w:noProof/>
           <w:sz w:val="28"/>
           <w:szCs w:val="28"/>
           <w:lang w:val="en-GB"/>
@@ -1302,14 +1353,6 @@
           <w:lang w:val="en-GB"/>
         </w:rPr>
         <w:br/>
-      </w:r>
-      <w:r>
-        <w:rPr>
-          <w:rFonts w:ascii="Arial" w:hAnsi="Arial" w:cs="Arial"/>
-          <w:sz w:val="28"/>
-          <w:szCs w:val="28"/>
-          <w:lang w:val="en-GB"/>
-        </w:rPr>
         <w:t xml:space="preserve">Kalian </w:t>
       </w:r>
       <w:proofErr w:type="spellStart"/>
@@ -1485,6 +1528,7 @@
       <w:r>
         <w:rPr>
           <w:rFonts w:ascii="Arial" w:hAnsi="Arial" w:cs="Arial"/>
+          <w:noProof/>
           <w:sz w:val="28"/>
           <w:szCs w:val="28"/>
           <w:lang w:val="en-GB"/>
@@ -1594,6 +1638,7 @@
       </w:r>
       <w:r>
         <w:rPr>
+          <w:noProof/>
           <w:lang w:val="en-GB"/>
         </w:rPr>
         <w:drawing>
@@ -1893,6 +1938,7 @@
       <w:r>
         <w:rPr>
           <w:rFonts w:ascii="Arial" w:hAnsi="Arial" w:cs="Arial"/>
+          <w:noProof/>
           <w:sz w:val="28"/>
           <w:szCs w:val="28"/>
           <w:lang w:val="en-GB"/>
@@ -2541,6 +2587,7 @@
       <w:r>
         <w:rPr>
           <w:rFonts w:ascii="Arial" w:hAnsi="Arial" w:cs="Arial"/>
+          <w:noProof/>
           <w:sz w:val="28"/>
           <w:szCs w:val="28"/>
           <w:lang w:val="en-GB"/>
@@ -2831,6 +2878,7 @@
       <w:r>
         <w:rPr>
           <w:rFonts w:ascii="Arial" w:hAnsi="Arial" w:cs="Arial"/>
+          <w:noProof/>
           <w:sz w:val="28"/>
           <w:szCs w:val="28"/>
           <w:lang w:val="en-GB"/>
@@ -3298,6 +3346,7 @@
       <w:r>
         <w:rPr>
           <w:rFonts w:ascii="Arial" w:hAnsi="Arial" w:cs="Arial"/>
+          <w:noProof/>
           <w:sz w:val="28"/>
           <w:szCs w:val="28"/>
           <w:lang w:val="en-GB"/>
@@ -3444,6 +3493,7 @@
       <w:r>
         <w:rPr>
           <w:rFonts w:ascii="Arial" w:hAnsi="Arial" w:cs="Arial"/>
+          <w:noProof/>
           <w:sz w:val="28"/>
           <w:szCs w:val="28"/>
           <w:lang w:val="en-GB"/>
@@ -3733,6 +3783,7 @@
       <w:r>
         <w:rPr>
           <w:rFonts w:ascii="Arial" w:hAnsi="Arial" w:cs="Arial"/>
+          <w:noProof/>
           <w:sz w:val="28"/>
           <w:szCs w:val="28"/>
           <w:lang w:val="en-GB"/>
@@ -4273,6 +4324,7 @@
       <w:r>
         <w:rPr>
           <w:rFonts w:ascii="Arial" w:hAnsi="Arial" w:cs="Arial"/>
+          <w:noProof/>
           <w:sz w:val="28"/>
           <w:szCs w:val="28"/>
           <w:lang w:val="en-GB"/>
@@ -4609,6 +4661,7 @@
       <w:r>
         <w:rPr>
           <w:rFonts w:ascii="Arial" w:hAnsi="Arial" w:cs="Arial"/>
+          <w:noProof/>
           <w:sz w:val="28"/>
           <w:szCs w:val="28"/>
           <w:lang w:val="en-GB"/>
@@ -4753,6 +4806,7 @@
       <w:r>
         <w:rPr>
           <w:rFonts w:ascii="Arial" w:hAnsi="Arial" w:cs="Arial"/>
+          <w:noProof/>
           <w:sz w:val="28"/>
           <w:szCs w:val="28"/>
           <w:lang w:val="en-GB"/>
@@ -4989,6 +5043,7 @@
       <w:r>
         <w:rPr>
           <w:rFonts w:ascii="Arial" w:hAnsi="Arial" w:cs="Arial"/>
+          <w:noProof/>
           <w:sz w:val="28"/>
           <w:szCs w:val="28"/>
           <w:lang w:val="en-GB"/>
@@ -5236,6 +5291,7 @@
       <w:r>
         <w:rPr>
           <w:rFonts w:ascii="Arial" w:hAnsi="Arial" w:cs="Arial"/>
+          <w:noProof/>
           <w:sz w:val="28"/>
           <w:szCs w:val="28"/>
           <w:lang w:val="en-GB"/>
@@ -5729,6 +5785,7 @@
       <w:r>
         <w:rPr>
           <w:rFonts w:ascii="Arial" w:hAnsi="Arial" w:cs="Arial"/>
+          <w:noProof/>
           <w:sz w:val="28"/>
           <w:szCs w:val="28"/>
           <w:lang w:val="en-GB"/>
@@ -5957,7 +6014,7 @@
           <w:szCs w:val="28"/>
           <w:lang w:val="en-GB"/>
         </w:rPr>
-        <w:t xml:space="preserve"> skip personalization.</w:t>
+        <w:t xml:space="preserve"> skip personalization</w:t>
       </w:r>
     </w:p>
     <w:p>
@@ -5970,6 +6027,7 @@
         <w:tabs>
           <w:tab w:val="left" w:leader="underscore" w:pos="11340"/>
         </w:tabs>
+        <w:jc w:val="center"/>
         <w:rPr>
           <w:rFonts w:ascii="Arial" w:hAnsi="Arial" w:cs="Arial"/>
           <w:sz w:val="28"/>
@@ -6079,6 +6137,7 @@
       <w:r>
         <w:rPr>
           <w:rFonts w:ascii="Arial" w:hAnsi="Arial" w:cs="Arial"/>
+          <w:noProof/>
           <w:sz w:val="28"/>
           <w:szCs w:val="28"/>
           <w:lang w:val="en-GB"/>
@@ -6402,6 +6461,58 @@
         </w:rPr>
         <w:t xml:space="preserve"> “Create repository”</w:t>
       </w:r>
+    </w:p>
+    <w:p>
+      <w:pPr>
+        <w:pStyle w:val="ListParagraph"/>
+        <w:tabs>
+          <w:tab w:val="left" w:leader="underscore" w:pos="11340"/>
+        </w:tabs>
+        <w:rPr>
+          <w:rFonts w:ascii="Arial" w:hAnsi="Arial" w:cs="Arial"/>
+          <w:sz w:val="28"/>
+          <w:szCs w:val="28"/>
+          <w:lang w:val="en-GB"/>
+        </w:rPr>
+      </w:pPr>
+    </w:p>
+    <w:p>
+      <w:pPr>
+        <w:pStyle w:val="ListParagraph"/>
+        <w:tabs>
+          <w:tab w:val="left" w:leader="underscore" w:pos="11340"/>
+        </w:tabs>
+        <w:jc w:val="center"/>
+        <w:rPr>
+          <w:rFonts w:ascii="Arial" w:hAnsi="Arial" w:cs="Arial"/>
+          <w:sz w:val="28"/>
+          <w:szCs w:val="28"/>
+          <w:lang w:val="en-GB"/>
+        </w:rPr>
+      </w:pPr>
+      <w:r>
+        <w:rPr>
+          <w:rFonts w:ascii="Arial" w:hAnsi="Arial" w:cs="Arial"/>
+          <w:sz w:val="28"/>
+          <w:szCs w:val="28"/>
+          <w:lang w:val="en-GB"/>
+        </w:rPr>
+        <w:t>Cara Download Git</w:t>
+      </w:r>
+    </w:p>
+    <w:p>
+      <w:pPr>
+        <w:pStyle w:val="ListParagraph"/>
+        <w:tabs>
+          <w:tab w:val="left" w:leader="underscore" w:pos="11340"/>
+        </w:tabs>
+        <w:rPr>
+          <w:rFonts w:ascii="Arial" w:hAnsi="Arial" w:cs="Arial"/>
+          <w:sz w:val="28"/>
+          <w:szCs w:val="28"/>
+          <w:lang w:val="en-GB"/>
+        </w:rPr>
+      </w:pPr>
     </w:p>
     <w:sectPr>
       <w:pgSz w:w="11906" w:h="16838"/>

</xml_diff>

<commit_message>
penambahan dokumentasi git pull
</commit_message>
<xml_diff>
--- a/Tugas 1/Github Tutorial.docx
+++ b/Tugas 1/Github Tutorial.docx
@@ -6665,6 +6665,7 @@
       <w:r>
         <w:rPr>
           <w:rFonts w:ascii="Arial" w:hAnsi="Arial" w:cs="Arial"/>
+          <w:noProof/>
           <w:sz w:val="28"/>
           <w:szCs w:val="28"/>
           <w:lang w:val="en-GB"/>
@@ -7225,6 +7226,7 @@
       </w:r>
       <w:r>
         <w:rPr>
+          <w:noProof/>
           <w:lang w:val="en-GB"/>
         </w:rPr>
         <w:drawing>
@@ -7378,6 +7380,7 @@
       <w:r>
         <w:rPr>
           <w:rFonts w:ascii="Arial" w:hAnsi="Arial" w:cs="Arial"/>
+          <w:noProof/>
           <w:sz w:val="28"/>
           <w:szCs w:val="28"/>
           <w:lang w:val="en-GB"/>
@@ -7969,6 +7972,7 @@
       <w:r>
         <w:rPr>
           <w:rFonts w:ascii="Arial" w:hAnsi="Arial" w:cs="Arial"/>
+          <w:noProof/>
           <w:sz w:val="28"/>
           <w:szCs w:val="28"/>
           <w:lang w:val="en-GB"/>
@@ -8050,6 +8054,7 @@
       <w:r>
         <w:rPr>
           <w:rFonts w:ascii="Arial" w:hAnsi="Arial" w:cs="Arial"/>
+          <w:noProof/>
           <w:sz w:val="28"/>
           <w:szCs w:val="28"/>
           <w:lang w:val="en-GB"/>
@@ -8151,6 +8156,7 @@
       <w:r>
         <w:rPr>
           <w:rFonts w:ascii="Arial" w:hAnsi="Arial" w:cs="Arial"/>
+          <w:noProof/>
           <w:sz w:val="28"/>
           <w:szCs w:val="28"/>
           <w:lang w:val="en-GB"/>
@@ -8233,6 +8239,7 @@
       <w:r>
         <w:rPr>
           <w:rFonts w:ascii="Arial" w:hAnsi="Arial" w:cs="Arial"/>
+          <w:noProof/>
           <w:sz w:val="28"/>
           <w:szCs w:val="28"/>
           <w:lang w:val="en-GB"/>
@@ -8334,6 +8341,7 @@
       <w:r>
         <w:rPr>
           <w:rFonts w:ascii="Arial" w:hAnsi="Arial" w:cs="Arial"/>
+          <w:noProof/>
           <w:sz w:val="28"/>
           <w:szCs w:val="28"/>
           <w:lang w:val="en-GB"/>
@@ -8436,6 +8444,7 @@
       <w:r>
         <w:rPr>
           <w:rFonts w:ascii="Arial" w:hAnsi="Arial" w:cs="Arial"/>
+          <w:noProof/>
           <w:sz w:val="28"/>
           <w:szCs w:val="28"/>
           <w:lang w:val="en-GB"/>
@@ -8603,6 +8612,7 @@
       <w:r>
         <w:rPr>
           <w:rFonts w:ascii="Arial" w:hAnsi="Arial" w:cs="Arial"/>
+          <w:noProof/>
           <w:sz w:val="28"/>
           <w:szCs w:val="28"/>
           <w:lang w:val="en-GB"/>
@@ -8684,6 +8694,7 @@
       <w:r>
         <w:rPr>
           <w:rFonts w:ascii="Arial" w:hAnsi="Arial" w:cs="Arial"/>
+          <w:noProof/>
           <w:sz w:val="28"/>
           <w:szCs w:val="28"/>
           <w:lang w:val="en-GB"/>
@@ -8765,6 +8776,7 @@
       <w:r>
         <w:rPr>
           <w:rFonts w:ascii="Arial" w:hAnsi="Arial" w:cs="Arial"/>
+          <w:noProof/>
           <w:sz w:val="28"/>
           <w:szCs w:val="28"/>
           <w:lang w:val="en-GB"/>
@@ -8867,6 +8879,7 @@
       <w:r>
         <w:rPr>
           <w:rFonts w:ascii="Arial" w:hAnsi="Arial" w:cs="Arial"/>
+          <w:noProof/>
           <w:sz w:val="28"/>
           <w:szCs w:val="28"/>
           <w:lang w:val="en-GB"/>
@@ -8948,6 +8961,7 @@
       <w:r>
         <w:rPr>
           <w:rFonts w:ascii="Arial" w:hAnsi="Arial" w:cs="Arial"/>
+          <w:noProof/>
           <w:sz w:val="28"/>
           <w:szCs w:val="28"/>
           <w:lang w:val="en-GB"/>
@@ -9050,6 +9064,7 @@
       <w:r>
         <w:rPr>
           <w:rFonts w:ascii="Arial" w:hAnsi="Arial" w:cs="Arial"/>
+          <w:noProof/>
           <w:sz w:val="28"/>
           <w:szCs w:val="28"/>
           <w:lang w:val="en-GB"/>
@@ -9151,6 +9166,7 @@
       <w:r>
         <w:rPr>
           <w:rFonts w:ascii="Arial" w:hAnsi="Arial" w:cs="Arial"/>
+          <w:noProof/>
           <w:sz w:val="28"/>
           <w:szCs w:val="28"/>
           <w:lang w:val="en-GB"/>
@@ -9253,6 +9269,7 @@
       <w:r>
         <w:rPr>
           <w:rFonts w:ascii="Arial" w:hAnsi="Arial" w:cs="Arial"/>
+          <w:noProof/>
           <w:sz w:val="28"/>
           <w:szCs w:val="28"/>
           <w:lang w:val="en-GB"/>
@@ -9395,6 +9412,7 @@
       <w:r>
         <w:rPr>
           <w:rFonts w:ascii="Arial" w:hAnsi="Arial" w:cs="Arial"/>
+          <w:noProof/>
           <w:sz w:val="28"/>
           <w:szCs w:val="28"/>
           <w:lang w:val="en-GB"/>
@@ -9574,6 +9592,7 @@
       <w:r>
         <w:rPr>
           <w:rFonts w:ascii="Arial" w:hAnsi="Arial" w:cs="Arial"/>
+          <w:noProof/>
           <w:sz w:val="28"/>
           <w:szCs w:val="28"/>
           <w:lang w:val="en-GB"/>
@@ -11124,6 +11143,7 @@
       <w:r>
         <w:rPr>
           <w:rFonts w:ascii="Arial" w:hAnsi="Arial" w:cs="Arial"/>
+          <w:noProof/>
           <w:sz w:val="28"/>
           <w:szCs w:val="28"/>
           <w:lang w:val="en-GB"/>
@@ -11176,6 +11196,7 @@
       <w:r>
         <w:rPr>
           <w:rFonts w:ascii="Arial" w:hAnsi="Arial" w:cs="Arial"/>
+          <w:noProof/>
           <w:sz w:val="28"/>
           <w:szCs w:val="28"/>
           <w:lang w:val="en-GB"/>
@@ -11341,6 +11362,7 @@
       <w:r>
         <w:rPr>
           <w:rFonts w:ascii="Arial" w:hAnsi="Arial" w:cs="Arial"/>
+          <w:noProof/>
           <w:sz w:val="28"/>
           <w:szCs w:val="28"/>
           <w:lang w:val="en-GB"/>
@@ -12691,6 +12713,7 @@
       <w:r>
         <w:rPr>
           <w:rFonts w:ascii="Arial" w:hAnsi="Arial" w:cs="Arial"/>
+          <w:noProof/>
           <w:sz w:val="28"/>
           <w:szCs w:val="28"/>
           <w:lang w:val="en-GB"/>
@@ -12743,6 +12766,7 @@
       <w:r>
         <w:rPr>
           <w:rFonts w:ascii="Arial" w:hAnsi="Arial" w:cs="Arial"/>
+          <w:noProof/>
           <w:sz w:val="28"/>
           <w:szCs w:val="28"/>
           <w:lang w:val="en-GB"/>
@@ -12792,6 +12816,1412 @@
         </w:rPr>
         <w:br/>
       </w:r>
+      <w:r>
+        <w:rPr>
+          <w:rFonts w:ascii="Arial" w:hAnsi="Arial" w:cs="Arial"/>
+          <w:sz w:val="28"/>
+          <w:szCs w:val="28"/>
+          <w:lang w:val="en-GB"/>
+        </w:rPr>
+        <w:t xml:space="preserve">Jika </w:t>
+      </w:r>
+      <w:proofErr w:type="spellStart"/>
+      <w:r>
+        <w:rPr>
+          <w:rFonts w:ascii="Arial" w:hAnsi="Arial" w:cs="Arial"/>
+          <w:sz w:val="28"/>
+          <w:szCs w:val="28"/>
+          <w:lang w:val="en-GB"/>
+        </w:rPr>
+        <w:t>ada</w:t>
+      </w:r>
+      <w:proofErr w:type="spellEnd"/>
+      <w:r>
+        <w:rPr>
+          <w:rFonts w:ascii="Arial" w:hAnsi="Arial" w:cs="Arial"/>
+          <w:sz w:val="28"/>
+          <w:szCs w:val="28"/>
+          <w:lang w:val="en-GB"/>
+        </w:rPr>
+        <w:t xml:space="preserve"> </w:t>
+      </w:r>
+      <w:proofErr w:type="spellStart"/>
+      <w:r>
+        <w:rPr>
+          <w:rFonts w:ascii="Arial" w:hAnsi="Arial" w:cs="Arial"/>
+          <w:sz w:val="28"/>
+          <w:szCs w:val="28"/>
+          <w:lang w:val="en-GB"/>
+        </w:rPr>
+        <w:t>teks</w:t>
+      </w:r>
+      <w:proofErr w:type="spellEnd"/>
+      <w:r>
+        <w:rPr>
+          <w:rFonts w:ascii="Arial" w:hAnsi="Arial" w:cs="Arial"/>
+          <w:sz w:val="28"/>
+          <w:szCs w:val="28"/>
+          <w:lang w:val="en-GB"/>
+        </w:rPr>
+        <w:t xml:space="preserve"> “1 </w:t>
+      </w:r>
+      <w:proofErr w:type="gramStart"/>
+      <w:r>
+        <w:rPr>
+          <w:rFonts w:ascii="Arial" w:hAnsi="Arial" w:cs="Arial"/>
+          <w:sz w:val="28"/>
+          <w:szCs w:val="28"/>
+          <w:lang w:val="en-GB"/>
+        </w:rPr>
+        <w:t>minutes</w:t>
+      </w:r>
+      <w:proofErr w:type="gramEnd"/>
+      <w:r>
+        <w:rPr>
+          <w:rFonts w:ascii="Arial" w:hAnsi="Arial" w:cs="Arial"/>
+          <w:sz w:val="28"/>
+          <w:szCs w:val="28"/>
+          <w:lang w:val="en-GB"/>
+        </w:rPr>
+        <w:t xml:space="preserve"> ago” </w:t>
+      </w:r>
+      <w:proofErr w:type="spellStart"/>
+      <w:r>
+        <w:rPr>
+          <w:rFonts w:ascii="Arial" w:hAnsi="Arial" w:cs="Arial"/>
+          <w:sz w:val="28"/>
+          <w:szCs w:val="28"/>
+          <w:lang w:val="en-GB"/>
+        </w:rPr>
+        <w:t>atau</w:t>
+      </w:r>
+      <w:proofErr w:type="spellEnd"/>
+      <w:r>
+        <w:rPr>
+          <w:rFonts w:ascii="Arial" w:hAnsi="Arial" w:cs="Arial"/>
+          <w:sz w:val="28"/>
+          <w:szCs w:val="28"/>
+          <w:lang w:val="en-GB"/>
+        </w:rPr>
+        <w:t xml:space="preserve"> “1 </w:t>
+      </w:r>
+      <w:proofErr w:type="spellStart"/>
+      <w:r>
+        <w:rPr>
+          <w:rFonts w:ascii="Arial" w:hAnsi="Arial" w:cs="Arial"/>
+          <w:sz w:val="28"/>
+          <w:szCs w:val="28"/>
+          <w:lang w:val="en-GB"/>
+        </w:rPr>
+        <w:t>menit</w:t>
+      </w:r>
+      <w:proofErr w:type="spellEnd"/>
+      <w:r>
+        <w:rPr>
+          <w:rFonts w:ascii="Arial" w:hAnsi="Arial" w:cs="Arial"/>
+          <w:sz w:val="28"/>
+          <w:szCs w:val="28"/>
+          <w:lang w:val="en-GB"/>
+        </w:rPr>
+        <w:t xml:space="preserve"> yang </w:t>
+      </w:r>
+      <w:proofErr w:type="spellStart"/>
+      <w:r>
+        <w:rPr>
+          <w:rFonts w:ascii="Arial" w:hAnsi="Arial" w:cs="Arial"/>
+          <w:sz w:val="28"/>
+          <w:szCs w:val="28"/>
+          <w:lang w:val="en-GB"/>
+        </w:rPr>
+        <w:t>lalu</w:t>
+      </w:r>
+      <w:proofErr w:type="spellEnd"/>
+      <w:r>
+        <w:rPr>
+          <w:rFonts w:ascii="Arial" w:hAnsi="Arial" w:cs="Arial"/>
+          <w:sz w:val="28"/>
+          <w:szCs w:val="28"/>
+          <w:lang w:val="en-GB"/>
+        </w:rPr>
+        <w:t xml:space="preserve">” </w:t>
+      </w:r>
+      <w:proofErr w:type="spellStart"/>
+      <w:r>
+        <w:rPr>
+          <w:rFonts w:ascii="Arial" w:hAnsi="Arial" w:cs="Arial"/>
+          <w:sz w:val="28"/>
+          <w:szCs w:val="28"/>
+          <w:lang w:val="en-GB"/>
+        </w:rPr>
+        <w:t>itu</w:t>
+      </w:r>
+      <w:proofErr w:type="spellEnd"/>
+      <w:r>
+        <w:rPr>
+          <w:rFonts w:ascii="Arial" w:hAnsi="Arial" w:cs="Arial"/>
+          <w:sz w:val="28"/>
+          <w:szCs w:val="28"/>
+          <w:lang w:val="en-GB"/>
+        </w:rPr>
+        <w:t xml:space="preserve"> </w:t>
+      </w:r>
+      <w:proofErr w:type="spellStart"/>
+      <w:r>
+        <w:rPr>
+          <w:rFonts w:ascii="Arial" w:hAnsi="Arial" w:cs="Arial"/>
+          <w:sz w:val="28"/>
+          <w:szCs w:val="28"/>
+          <w:lang w:val="en-GB"/>
+        </w:rPr>
+        <w:t>tandanya</w:t>
+      </w:r>
+      <w:proofErr w:type="spellEnd"/>
+      <w:r>
+        <w:rPr>
+          <w:rFonts w:ascii="Arial" w:hAnsi="Arial" w:cs="Arial"/>
+          <w:sz w:val="28"/>
+          <w:szCs w:val="28"/>
+          <w:lang w:val="en-GB"/>
+        </w:rPr>
+        <w:t xml:space="preserve"> </w:t>
+      </w:r>
+      <w:proofErr w:type="spellStart"/>
+      <w:r>
+        <w:rPr>
+          <w:rFonts w:ascii="Arial" w:hAnsi="Arial" w:cs="Arial"/>
+          <w:sz w:val="28"/>
+          <w:szCs w:val="28"/>
+          <w:lang w:val="en-GB"/>
+        </w:rPr>
+        <w:t>kamu</w:t>
+      </w:r>
+      <w:proofErr w:type="spellEnd"/>
+      <w:r>
+        <w:rPr>
+          <w:rFonts w:ascii="Arial" w:hAnsi="Arial" w:cs="Arial"/>
+          <w:sz w:val="28"/>
+          <w:szCs w:val="28"/>
+          <w:lang w:val="en-GB"/>
+        </w:rPr>
+        <w:t xml:space="preserve"> </w:t>
+      </w:r>
+      <w:proofErr w:type="spellStart"/>
+      <w:r>
+        <w:rPr>
+          <w:rFonts w:ascii="Arial" w:hAnsi="Arial" w:cs="Arial"/>
+          <w:sz w:val="28"/>
+          <w:szCs w:val="28"/>
+          <w:lang w:val="en-GB"/>
+        </w:rPr>
+        <w:t>telah</w:t>
+      </w:r>
+      <w:proofErr w:type="spellEnd"/>
+      <w:r>
+        <w:rPr>
+          <w:rFonts w:ascii="Arial" w:hAnsi="Arial" w:cs="Arial"/>
+          <w:sz w:val="28"/>
+          <w:szCs w:val="28"/>
+          <w:lang w:val="en-GB"/>
+        </w:rPr>
+        <w:t xml:space="preserve"> </w:t>
+      </w:r>
+      <w:proofErr w:type="spellStart"/>
+      <w:r>
+        <w:rPr>
+          <w:rFonts w:ascii="Arial" w:hAnsi="Arial" w:cs="Arial"/>
+          <w:sz w:val="28"/>
+          <w:szCs w:val="28"/>
+          <w:lang w:val="en-GB"/>
+        </w:rPr>
+        <w:t>berhasil</w:t>
+      </w:r>
+      <w:proofErr w:type="spellEnd"/>
+      <w:r>
+        <w:rPr>
+          <w:rFonts w:ascii="Arial" w:hAnsi="Arial" w:cs="Arial"/>
+          <w:sz w:val="28"/>
+          <w:szCs w:val="28"/>
+          <w:lang w:val="en-GB"/>
+        </w:rPr>
+        <w:t xml:space="preserve">. </w:t>
+      </w:r>
+      <w:r>
+        <w:rPr>
+          <w:rFonts w:ascii="Arial" w:hAnsi="Arial" w:cs="Arial"/>
+          <w:sz w:val="28"/>
+          <w:szCs w:val="28"/>
+          <w:lang w:val="en-GB"/>
+        </w:rPr>
+        <w:br/>
+      </w:r>
+      <w:r>
+        <w:rPr>
+          <w:rFonts w:ascii="Arial" w:hAnsi="Arial" w:cs="Arial"/>
+          <w:sz w:val="28"/>
+          <w:szCs w:val="28"/>
+          <w:lang w:val="en-GB"/>
+        </w:rPr>
+        <w:br/>
+      </w:r>
+      <w:r>
+        <w:rPr>
+          <w:rFonts w:ascii="Arial" w:hAnsi="Arial" w:cs="Arial"/>
+          <w:sz w:val="28"/>
+          <w:szCs w:val="28"/>
+          <w:lang w:val="en-GB"/>
+        </w:rPr>
+        <w:br/>
+      </w:r>
+      <w:r>
+        <w:rPr>
+          <w:rFonts w:ascii="Arial" w:hAnsi="Arial" w:cs="Arial"/>
+          <w:sz w:val="28"/>
+          <w:szCs w:val="28"/>
+          <w:lang w:val="en-GB"/>
+        </w:rPr>
+        <w:br/>
+      </w:r>
+      <w:r>
+        <w:rPr>
+          <w:rFonts w:ascii="Arial" w:hAnsi="Arial" w:cs="Arial"/>
+          <w:sz w:val="28"/>
+          <w:szCs w:val="28"/>
+          <w:lang w:val="en-GB"/>
+        </w:rPr>
+        <w:br/>
+      </w:r>
+      <w:r>
+        <w:rPr>
+          <w:rFonts w:ascii="Arial" w:hAnsi="Arial" w:cs="Arial"/>
+          <w:sz w:val="28"/>
+          <w:szCs w:val="28"/>
+          <w:lang w:val="en-GB"/>
+        </w:rPr>
+        <w:br/>
+      </w:r>
+      <w:r>
+        <w:rPr>
+          <w:rFonts w:ascii="Arial" w:hAnsi="Arial" w:cs="Arial"/>
+          <w:sz w:val="28"/>
+          <w:szCs w:val="28"/>
+          <w:lang w:val="en-GB"/>
+        </w:rPr>
+        <w:br/>
+      </w:r>
+      <w:r>
+        <w:rPr>
+          <w:rFonts w:ascii="Arial" w:hAnsi="Arial" w:cs="Arial"/>
+          <w:sz w:val="28"/>
+          <w:szCs w:val="28"/>
+          <w:lang w:val="en-GB"/>
+        </w:rPr>
+        <w:br/>
+      </w:r>
+      <w:r>
+        <w:rPr>
+          <w:rFonts w:ascii="Arial" w:hAnsi="Arial" w:cs="Arial"/>
+          <w:sz w:val="28"/>
+          <w:szCs w:val="28"/>
+          <w:lang w:val="en-GB"/>
+        </w:rPr>
+        <w:br/>
+      </w:r>
+      <w:r>
+        <w:rPr>
+          <w:rFonts w:ascii="Arial" w:hAnsi="Arial" w:cs="Arial"/>
+          <w:sz w:val="28"/>
+          <w:szCs w:val="28"/>
+          <w:lang w:val="en-GB"/>
+        </w:rPr>
+        <w:br/>
+      </w:r>
+      <w:r>
+        <w:rPr>
+          <w:rFonts w:ascii="Arial" w:hAnsi="Arial" w:cs="Arial"/>
+          <w:sz w:val="28"/>
+          <w:szCs w:val="28"/>
+          <w:lang w:val="en-GB"/>
+        </w:rPr>
+        <w:br/>
+      </w:r>
+      <w:r>
+        <w:rPr>
+          <w:rFonts w:ascii="Arial" w:hAnsi="Arial" w:cs="Arial"/>
+          <w:sz w:val="28"/>
+          <w:szCs w:val="28"/>
+          <w:lang w:val="en-GB"/>
+        </w:rPr>
+        <w:br/>
+      </w:r>
+      <w:r>
+        <w:rPr>
+          <w:rFonts w:ascii="Arial" w:hAnsi="Arial" w:cs="Arial"/>
+          <w:sz w:val="28"/>
+          <w:szCs w:val="28"/>
+          <w:lang w:val="en-GB"/>
+        </w:rPr>
+        <w:br/>
+      </w:r>
+      <w:r>
+        <w:rPr>
+          <w:rFonts w:ascii="Arial" w:hAnsi="Arial" w:cs="Arial"/>
+          <w:sz w:val="28"/>
+          <w:szCs w:val="28"/>
+          <w:lang w:val="en-GB"/>
+        </w:rPr>
+        <w:br/>
+      </w:r>
+      <w:r>
+        <w:rPr>
+          <w:rFonts w:ascii="Arial" w:hAnsi="Arial" w:cs="Arial"/>
+          <w:sz w:val="28"/>
+          <w:szCs w:val="28"/>
+          <w:lang w:val="en-GB"/>
+        </w:rPr>
+        <w:br/>
+      </w:r>
+      <w:r>
+        <w:rPr>
+          <w:rFonts w:ascii="Arial" w:hAnsi="Arial" w:cs="Arial"/>
+          <w:sz w:val="28"/>
+          <w:szCs w:val="28"/>
+          <w:lang w:val="en-GB"/>
+        </w:rPr>
+        <w:br/>
+      </w:r>
+      <w:r>
+        <w:rPr>
+          <w:rFonts w:ascii="Arial" w:hAnsi="Arial" w:cs="Arial"/>
+          <w:sz w:val="28"/>
+          <w:szCs w:val="28"/>
+          <w:lang w:val="en-GB"/>
+        </w:rPr>
+        <w:br/>
+      </w:r>
+      <w:r>
+        <w:rPr>
+          <w:rFonts w:ascii="Arial" w:hAnsi="Arial" w:cs="Arial"/>
+          <w:sz w:val="28"/>
+          <w:szCs w:val="28"/>
+          <w:lang w:val="en-GB"/>
+        </w:rPr>
+        <w:br/>
+      </w:r>
+      <w:r>
+        <w:rPr>
+          <w:rFonts w:ascii="Arial" w:hAnsi="Arial" w:cs="Arial"/>
+          <w:sz w:val="28"/>
+          <w:szCs w:val="28"/>
+          <w:lang w:val="en-GB"/>
+        </w:rPr>
+        <w:br/>
+      </w:r>
+      <w:r>
+        <w:rPr>
+          <w:rFonts w:ascii="Arial" w:hAnsi="Arial" w:cs="Arial"/>
+          <w:sz w:val="28"/>
+          <w:szCs w:val="28"/>
+          <w:lang w:val="en-GB"/>
+        </w:rPr>
+        <w:br/>
+      </w:r>
+      <w:r>
+        <w:rPr>
+          <w:rFonts w:ascii="Arial" w:hAnsi="Arial" w:cs="Arial"/>
+          <w:sz w:val="28"/>
+          <w:szCs w:val="28"/>
+          <w:lang w:val="en-GB"/>
+        </w:rPr>
+        <w:br/>
+      </w:r>
+      <w:r>
+        <w:rPr>
+          <w:rFonts w:ascii="Arial" w:hAnsi="Arial" w:cs="Arial"/>
+          <w:sz w:val="28"/>
+          <w:szCs w:val="28"/>
+          <w:lang w:val="en-GB"/>
+        </w:rPr>
+        <w:br/>
+      </w:r>
+      <w:r>
+        <w:rPr>
+          <w:rFonts w:ascii="Arial" w:hAnsi="Arial" w:cs="Arial"/>
+          <w:sz w:val="28"/>
+          <w:szCs w:val="28"/>
+          <w:lang w:val="en-GB"/>
+        </w:rPr>
+        <w:lastRenderedPageBreak/>
+        <w:t xml:space="preserve">Jika </w:t>
+      </w:r>
+      <w:proofErr w:type="spellStart"/>
+      <w:r>
+        <w:rPr>
+          <w:rFonts w:ascii="Arial" w:hAnsi="Arial" w:cs="Arial"/>
+          <w:sz w:val="28"/>
+          <w:szCs w:val="28"/>
+          <w:lang w:val="en-GB"/>
+        </w:rPr>
+        <w:t>kamu</w:t>
+      </w:r>
+      <w:proofErr w:type="spellEnd"/>
+      <w:r>
+        <w:rPr>
+          <w:rFonts w:ascii="Arial" w:hAnsi="Arial" w:cs="Arial"/>
+          <w:sz w:val="28"/>
+          <w:szCs w:val="28"/>
+          <w:lang w:val="en-GB"/>
+        </w:rPr>
+        <w:t xml:space="preserve"> </w:t>
+      </w:r>
+      <w:proofErr w:type="spellStart"/>
+      <w:r>
+        <w:rPr>
+          <w:rFonts w:ascii="Arial" w:hAnsi="Arial" w:cs="Arial"/>
+          <w:sz w:val="28"/>
+          <w:szCs w:val="28"/>
+          <w:lang w:val="en-GB"/>
+        </w:rPr>
+        <w:t>memiliki</w:t>
+      </w:r>
+      <w:proofErr w:type="spellEnd"/>
+      <w:r>
+        <w:rPr>
+          <w:rFonts w:ascii="Arial" w:hAnsi="Arial" w:cs="Arial"/>
+          <w:sz w:val="28"/>
+          <w:szCs w:val="28"/>
+          <w:lang w:val="en-GB"/>
+        </w:rPr>
+        <w:t xml:space="preserve"> 2 orang yang </w:t>
+      </w:r>
+      <w:proofErr w:type="spellStart"/>
+      <w:r>
+        <w:rPr>
+          <w:rFonts w:ascii="Arial" w:hAnsi="Arial" w:cs="Arial"/>
+          <w:sz w:val="28"/>
+          <w:szCs w:val="28"/>
+          <w:lang w:val="en-GB"/>
+        </w:rPr>
+        <w:t>bekerja</w:t>
+      </w:r>
+      <w:proofErr w:type="spellEnd"/>
+      <w:r>
+        <w:rPr>
+          <w:rFonts w:ascii="Arial" w:hAnsi="Arial" w:cs="Arial"/>
+          <w:sz w:val="28"/>
+          <w:szCs w:val="28"/>
+          <w:lang w:val="en-GB"/>
+        </w:rPr>
+        <w:t xml:space="preserve"> </w:t>
+      </w:r>
+      <w:proofErr w:type="spellStart"/>
+      <w:r>
+        <w:rPr>
+          <w:rFonts w:ascii="Arial" w:hAnsi="Arial" w:cs="Arial"/>
+          <w:sz w:val="28"/>
+          <w:szCs w:val="28"/>
+          <w:lang w:val="en-GB"/>
+        </w:rPr>
+        <w:t>dalam</w:t>
+      </w:r>
+      <w:proofErr w:type="spellEnd"/>
+      <w:r>
+        <w:rPr>
+          <w:rFonts w:ascii="Arial" w:hAnsi="Arial" w:cs="Arial"/>
+          <w:sz w:val="28"/>
+          <w:szCs w:val="28"/>
+          <w:lang w:val="en-GB"/>
+        </w:rPr>
+        <w:t xml:space="preserve"> repository </w:t>
+      </w:r>
+      <w:proofErr w:type="spellStart"/>
+      <w:r>
+        <w:rPr>
+          <w:rFonts w:ascii="Arial" w:hAnsi="Arial" w:cs="Arial"/>
+          <w:sz w:val="28"/>
+          <w:szCs w:val="28"/>
+          <w:lang w:val="en-GB"/>
+        </w:rPr>
+        <w:t>tersebut</w:t>
+      </w:r>
+      <w:proofErr w:type="spellEnd"/>
+      <w:r>
+        <w:rPr>
+          <w:rFonts w:ascii="Arial" w:hAnsi="Arial" w:cs="Arial"/>
+          <w:sz w:val="28"/>
+          <w:szCs w:val="28"/>
+          <w:lang w:val="en-GB"/>
+        </w:rPr>
+        <w:t xml:space="preserve">. </w:t>
+      </w:r>
+      <w:proofErr w:type="spellStart"/>
+      <w:r>
+        <w:rPr>
+          <w:rFonts w:ascii="Arial" w:hAnsi="Arial" w:cs="Arial"/>
+          <w:sz w:val="28"/>
+          <w:szCs w:val="28"/>
+          <w:lang w:val="en-GB"/>
+        </w:rPr>
+        <w:t>Sebagai</w:t>
+      </w:r>
+      <w:proofErr w:type="spellEnd"/>
+      <w:r>
+        <w:rPr>
+          <w:rFonts w:ascii="Arial" w:hAnsi="Arial" w:cs="Arial"/>
+          <w:sz w:val="28"/>
+          <w:szCs w:val="28"/>
+          <w:lang w:val="en-GB"/>
+        </w:rPr>
+        <w:t xml:space="preserve"> </w:t>
+      </w:r>
+      <w:proofErr w:type="spellStart"/>
+      <w:r>
+        <w:rPr>
+          <w:rFonts w:ascii="Arial" w:hAnsi="Arial" w:cs="Arial"/>
+          <w:sz w:val="28"/>
+          <w:szCs w:val="28"/>
+          <w:lang w:val="en-GB"/>
+        </w:rPr>
+        <w:t>contoh</w:t>
+      </w:r>
+      <w:proofErr w:type="spellEnd"/>
+      <w:r>
+        <w:rPr>
+          <w:rFonts w:ascii="Arial" w:hAnsi="Arial" w:cs="Arial"/>
+          <w:sz w:val="28"/>
+          <w:szCs w:val="28"/>
+          <w:lang w:val="en-GB"/>
+        </w:rPr>
+        <w:t>:</w:t>
+      </w:r>
+    </w:p>
+    <w:p>
+      <w:pPr>
+        <w:pStyle w:val="ListParagraph"/>
+        <w:numPr>
+          <w:ilvl w:val="0"/>
+          <w:numId w:val="9"/>
+        </w:numPr>
+        <w:tabs>
+          <w:tab w:val="left" w:leader="underscore" w:pos="11340"/>
+        </w:tabs>
+        <w:rPr>
+          <w:rFonts w:ascii="Arial" w:hAnsi="Arial" w:cs="Arial"/>
+          <w:sz w:val="28"/>
+          <w:szCs w:val="28"/>
+          <w:lang w:val="en-GB"/>
+        </w:rPr>
+      </w:pPr>
+      <w:r>
+        <w:rPr>
+          <w:rFonts w:ascii="Arial" w:hAnsi="Arial" w:cs="Arial"/>
+          <w:sz w:val="28"/>
+          <w:szCs w:val="28"/>
+          <w:lang w:val="en-GB"/>
+        </w:rPr>
+        <w:t xml:space="preserve">Developer 1 </w:t>
+      </w:r>
+      <w:proofErr w:type="spellStart"/>
+      <w:r>
+        <w:rPr>
+          <w:rFonts w:ascii="Arial" w:hAnsi="Arial" w:cs="Arial"/>
+          <w:sz w:val="28"/>
+          <w:szCs w:val="28"/>
+          <w:lang w:val="en-GB"/>
+        </w:rPr>
+        <w:t>melakukan</w:t>
+      </w:r>
+      <w:proofErr w:type="spellEnd"/>
+      <w:r>
+        <w:rPr>
+          <w:rFonts w:ascii="Arial" w:hAnsi="Arial" w:cs="Arial"/>
+          <w:sz w:val="28"/>
+          <w:szCs w:val="28"/>
+          <w:lang w:val="en-GB"/>
+        </w:rPr>
+        <w:t xml:space="preserve"> git clone</w:t>
+      </w:r>
+    </w:p>
+    <w:p>
+      <w:pPr>
+        <w:pStyle w:val="ListParagraph"/>
+        <w:numPr>
+          <w:ilvl w:val="0"/>
+          <w:numId w:val="9"/>
+        </w:numPr>
+        <w:tabs>
+          <w:tab w:val="left" w:leader="underscore" w:pos="11340"/>
+        </w:tabs>
+        <w:rPr>
+          <w:rFonts w:ascii="Arial" w:hAnsi="Arial" w:cs="Arial"/>
+          <w:sz w:val="28"/>
+          <w:szCs w:val="28"/>
+          <w:lang w:val="en-GB"/>
+        </w:rPr>
+      </w:pPr>
+      <w:r>
+        <w:rPr>
+          <w:rFonts w:ascii="Arial" w:hAnsi="Arial" w:cs="Arial"/>
+          <w:sz w:val="28"/>
+          <w:szCs w:val="28"/>
+          <w:lang w:val="en-GB"/>
+        </w:rPr>
+        <w:t xml:space="preserve">Developer 2 </w:t>
+      </w:r>
+      <w:proofErr w:type="spellStart"/>
+      <w:r>
+        <w:rPr>
+          <w:rFonts w:ascii="Arial" w:hAnsi="Arial" w:cs="Arial"/>
+          <w:sz w:val="28"/>
+          <w:szCs w:val="28"/>
+          <w:lang w:val="en-GB"/>
+        </w:rPr>
+        <w:t>melakukan</w:t>
+      </w:r>
+      <w:proofErr w:type="spellEnd"/>
+      <w:r>
+        <w:rPr>
+          <w:rFonts w:ascii="Arial" w:hAnsi="Arial" w:cs="Arial"/>
+          <w:sz w:val="28"/>
+          <w:szCs w:val="28"/>
+          <w:lang w:val="en-GB"/>
+        </w:rPr>
+        <w:t xml:space="preserve"> git clone</w:t>
+      </w:r>
+    </w:p>
+    <w:p>
+      <w:pPr>
+        <w:pStyle w:val="ListParagraph"/>
+        <w:tabs>
+          <w:tab w:val="left" w:leader="underscore" w:pos="11340"/>
+        </w:tabs>
+        <w:rPr>
+          <w:rFonts w:ascii="Arial" w:hAnsi="Arial" w:cs="Arial"/>
+          <w:sz w:val="28"/>
+          <w:szCs w:val="28"/>
+          <w:lang w:val="en-GB"/>
+        </w:rPr>
+      </w:pPr>
+      <w:r>
+        <w:rPr>
+          <w:rFonts w:ascii="Arial" w:hAnsi="Arial" w:cs="Arial"/>
+          <w:sz w:val="28"/>
+          <w:szCs w:val="28"/>
+          <w:lang w:val="en-GB"/>
+        </w:rPr>
+        <w:t xml:space="preserve">Developer 2 </w:t>
+      </w:r>
+      <w:proofErr w:type="spellStart"/>
+      <w:r>
+        <w:rPr>
+          <w:rFonts w:ascii="Arial" w:hAnsi="Arial" w:cs="Arial"/>
+          <w:sz w:val="28"/>
+          <w:szCs w:val="28"/>
+          <w:lang w:val="en-GB"/>
+        </w:rPr>
+        <w:t>melakukan</w:t>
+      </w:r>
+      <w:proofErr w:type="spellEnd"/>
+      <w:r>
+        <w:rPr>
+          <w:rFonts w:ascii="Arial" w:hAnsi="Arial" w:cs="Arial"/>
+          <w:sz w:val="28"/>
+          <w:szCs w:val="28"/>
+          <w:lang w:val="en-GB"/>
+        </w:rPr>
+        <w:t xml:space="preserve"> git push dan Developer 1 </w:t>
+      </w:r>
+      <w:proofErr w:type="spellStart"/>
+      <w:r>
+        <w:rPr>
+          <w:rFonts w:ascii="Arial" w:hAnsi="Arial" w:cs="Arial"/>
+          <w:sz w:val="28"/>
+          <w:szCs w:val="28"/>
+          <w:lang w:val="en-GB"/>
+        </w:rPr>
+        <w:t>juka</w:t>
+      </w:r>
+      <w:proofErr w:type="spellEnd"/>
+      <w:r>
+        <w:rPr>
+          <w:rFonts w:ascii="Arial" w:hAnsi="Arial" w:cs="Arial"/>
+          <w:sz w:val="28"/>
+          <w:szCs w:val="28"/>
+          <w:lang w:val="en-GB"/>
+        </w:rPr>
+        <w:t xml:space="preserve"> </w:t>
+      </w:r>
+      <w:proofErr w:type="spellStart"/>
+      <w:r>
+        <w:rPr>
+          <w:rFonts w:ascii="Arial" w:hAnsi="Arial" w:cs="Arial"/>
+          <w:sz w:val="28"/>
+          <w:szCs w:val="28"/>
+          <w:lang w:val="en-GB"/>
+        </w:rPr>
+        <w:t>melakukan</w:t>
+      </w:r>
+      <w:proofErr w:type="spellEnd"/>
+      <w:r>
+        <w:rPr>
+          <w:rFonts w:ascii="Arial" w:hAnsi="Arial" w:cs="Arial"/>
+          <w:sz w:val="28"/>
+          <w:szCs w:val="28"/>
+          <w:lang w:val="en-GB"/>
+        </w:rPr>
+        <w:t xml:space="preserve"> git push </w:t>
+      </w:r>
+      <w:proofErr w:type="spellStart"/>
+      <w:r>
+        <w:rPr>
+          <w:rFonts w:ascii="Arial" w:hAnsi="Arial" w:cs="Arial"/>
+          <w:sz w:val="28"/>
+          <w:szCs w:val="28"/>
+          <w:lang w:val="en-GB"/>
+        </w:rPr>
+        <w:t>secara</w:t>
+      </w:r>
+      <w:proofErr w:type="spellEnd"/>
+      <w:r>
+        <w:rPr>
+          <w:rFonts w:ascii="Arial" w:hAnsi="Arial" w:cs="Arial"/>
+          <w:sz w:val="28"/>
+          <w:szCs w:val="28"/>
+          <w:lang w:val="en-GB"/>
+        </w:rPr>
+        <w:t xml:space="preserve"> </w:t>
+      </w:r>
+      <w:proofErr w:type="spellStart"/>
+      <w:r>
+        <w:rPr>
+          <w:rFonts w:ascii="Arial" w:hAnsi="Arial" w:cs="Arial"/>
+          <w:sz w:val="28"/>
+          <w:szCs w:val="28"/>
+          <w:lang w:val="en-GB"/>
+        </w:rPr>
+        <w:t>bersamaan</w:t>
+      </w:r>
+      <w:proofErr w:type="spellEnd"/>
+      <w:r>
+        <w:rPr>
+          <w:rFonts w:ascii="Arial" w:hAnsi="Arial" w:cs="Arial"/>
+          <w:sz w:val="28"/>
+          <w:szCs w:val="28"/>
+          <w:lang w:val="en-GB"/>
+        </w:rPr>
+        <w:t>.</w:t>
+      </w:r>
+      <w:r>
+        <w:rPr>
+          <w:rFonts w:ascii="Arial" w:hAnsi="Arial" w:cs="Arial"/>
+          <w:sz w:val="28"/>
+          <w:szCs w:val="28"/>
+          <w:lang w:val="en-GB"/>
+        </w:rPr>
+        <w:br/>
+      </w:r>
+    </w:p>
+    <w:p>
+      <w:pPr>
+        <w:pStyle w:val="ListParagraph"/>
+        <w:tabs>
+          <w:tab w:val="left" w:leader="underscore" w:pos="11340"/>
+        </w:tabs>
+        <w:rPr>
+          <w:rFonts w:ascii="Arial" w:hAnsi="Arial" w:cs="Arial"/>
+          <w:sz w:val="28"/>
+          <w:szCs w:val="28"/>
+          <w:lang w:val="en-GB"/>
+        </w:rPr>
+      </w:pPr>
+      <w:proofErr w:type="spellStart"/>
+      <w:r>
+        <w:rPr>
+          <w:rFonts w:ascii="Arial" w:hAnsi="Arial" w:cs="Arial"/>
+          <w:sz w:val="28"/>
+          <w:szCs w:val="28"/>
+          <w:lang w:val="en-GB"/>
+        </w:rPr>
+        <w:t>Ini</w:t>
+      </w:r>
+      <w:proofErr w:type="spellEnd"/>
+      <w:r>
+        <w:rPr>
+          <w:rFonts w:ascii="Arial" w:hAnsi="Arial" w:cs="Arial"/>
+          <w:sz w:val="28"/>
+          <w:szCs w:val="28"/>
+          <w:lang w:val="en-GB"/>
+        </w:rPr>
+        <w:t xml:space="preserve"> </w:t>
+      </w:r>
+      <w:proofErr w:type="spellStart"/>
+      <w:r>
+        <w:rPr>
+          <w:rFonts w:ascii="Arial" w:hAnsi="Arial" w:cs="Arial"/>
+          <w:sz w:val="28"/>
+          <w:szCs w:val="28"/>
+          <w:lang w:val="en-GB"/>
+        </w:rPr>
+        <w:t>akan</w:t>
+      </w:r>
+      <w:proofErr w:type="spellEnd"/>
+      <w:r>
+        <w:rPr>
+          <w:rFonts w:ascii="Arial" w:hAnsi="Arial" w:cs="Arial"/>
+          <w:sz w:val="28"/>
+          <w:szCs w:val="28"/>
+          <w:lang w:val="en-GB"/>
+        </w:rPr>
+        <w:t xml:space="preserve"> </w:t>
+      </w:r>
+      <w:proofErr w:type="spellStart"/>
+      <w:r>
+        <w:rPr>
+          <w:rFonts w:ascii="Arial" w:hAnsi="Arial" w:cs="Arial"/>
+          <w:sz w:val="28"/>
+          <w:szCs w:val="28"/>
+          <w:lang w:val="en-GB"/>
+        </w:rPr>
+        <w:t>menjadi</w:t>
+      </w:r>
+      <w:proofErr w:type="spellEnd"/>
+      <w:r>
+        <w:rPr>
+          <w:rFonts w:ascii="Arial" w:hAnsi="Arial" w:cs="Arial"/>
+          <w:sz w:val="28"/>
+          <w:szCs w:val="28"/>
+          <w:lang w:val="en-GB"/>
+        </w:rPr>
+        <w:t xml:space="preserve"> </w:t>
+      </w:r>
+      <w:proofErr w:type="spellStart"/>
+      <w:r>
+        <w:rPr>
+          <w:rFonts w:ascii="Arial" w:hAnsi="Arial" w:cs="Arial"/>
+          <w:sz w:val="28"/>
+          <w:szCs w:val="28"/>
+          <w:lang w:val="en-GB"/>
+        </w:rPr>
+        <w:t>tabrakan</w:t>
+      </w:r>
+      <w:proofErr w:type="spellEnd"/>
+      <w:r>
+        <w:rPr>
+          <w:rFonts w:ascii="Arial" w:hAnsi="Arial" w:cs="Arial"/>
+          <w:sz w:val="28"/>
+          <w:szCs w:val="28"/>
+          <w:lang w:val="en-GB"/>
+        </w:rPr>
+        <w:t xml:space="preserve"> (conflict) </w:t>
+      </w:r>
+      <w:proofErr w:type="spellStart"/>
+      <w:r>
+        <w:rPr>
+          <w:rFonts w:ascii="Arial" w:hAnsi="Arial" w:cs="Arial"/>
+          <w:sz w:val="28"/>
+          <w:szCs w:val="28"/>
+          <w:lang w:val="en-GB"/>
+        </w:rPr>
+        <w:t>bisa</w:t>
+      </w:r>
+      <w:proofErr w:type="spellEnd"/>
+      <w:r>
+        <w:rPr>
+          <w:rFonts w:ascii="Arial" w:hAnsi="Arial" w:cs="Arial"/>
+          <w:sz w:val="28"/>
+          <w:szCs w:val="28"/>
+          <w:lang w:val="en-GB"/>
+        </w:rPr>
+        <w:t xml:space="preserve"> </w:t>
+      </w:r>
+      <w:proofErr w:type="spellStart"/>
+      <w:r>
+        <w:rPr>
+          <w:rFonts w:ascii="Arial" w:hAnsi="Arial" w:cs="Arial"/>
+          <w:sz w:val="28"/>
+          <w:szCs w:val="28"/>
+          <w:lang w:val="en-GB"/>
+        </w:rPr>
+        <w:t>dilihat</w:t>
+      </w:r>
+      <w:proofErr w:type="spellEnd"/>
+      <w:r>
+        <w:rPr>
+          <w:rFonts w:ascii="Arial" w:hAnsi="Arial" w:cs="Arial"/>
+          <w:sz w:val="28"/>
+          <w:szCs w:val="28"/>
+          <w:lang w:val="en-GB"/>
+        </w:rPr>
+        <w:t xml:space="preserve"> </w:t>
+      </w:r>
+      <w:proofErr w:type="spellStart"/>
+      <w:r>
+        <w:rPr>
+          <w:rFonts w:ascii="Arial" w:hAnsi="Arial" w:cs="Arial"/>
+          <w:sz w:val="28"/>
+          <w:szCs w:val="28"/>
+          <w:lang w:val="en-GB"/>
+        </w:rPr>
+        <w:t>dari</w:t>
+      </w:r>
+      <w:proofErr w:type="spellEnd"/>
+      <w:r>
+        <w:rPr>
+          <w:rFonts w:ascii="Arial" w:hAnsi="Arial" w:cs="Arial"/>
+          <w:sz w:val="28"/>
+          <w:szCs w:val="28"/>
+          <w:lang w:val="en-GB"/>
+        </w:rPr>
+        <w:t xml:space="preserve"> </w:t>
+      </w:r>
+      <w:proofErr w:type="spellStart"/>
+      <w:r>
+        <w:rPr>
+          <w:rFonts w:ascii="Arial" w:hAnsi="Arial" w:cs="Arial"/>
+          <w:sz w:val="28"/>
+          <w:szCs w:val="28"/>
+          <w:lang w:val="en-GB"/>
+        </w:rPr>
+        <w:t>gambar</w:t>
+      </w:r>
+      <w:proofErr w:type="spellEnd"/>
+      <w:r>
+        <w:rPr>
+          <w:rFonts w:ascii="Arial" w:hAnsi="Arial" w:cs="Arial"/>
+          <w:sz w:val="28"/>
+          <w:szCs w:val="28"/>
+          <w:lang w:val="en-GB"/>
+        </w:rPr>
+        <w:t xml:space="preserve"> </w:t>
+      </w:r>
+      <w:proofErr w:type="spellStart"/>
+      <w:r>
+        <w:rPr>
+          <w:rFonts w:ascii="Arial" w:hAnsi="Arial" w:cs="Arial"/>
+          <w:sz w:val="28"/>
+          <w:szCs w:val="28"/>
+          <w:lang w:val="en-GB"/>
+        </w:rPr>
+        <w:t>berikut</w:t>
+      </w:r>
+      <w:proofErr w:type="spellEnd"/>
+      <w:r>
+        <w:rPr>
+          <w:rFonts w:ascii="Arial" w:hAnsi="Arial" w:cs="Arial"/>
+          <w:sz w:val="28"/>
+          <w:szCs w:val="28"/>
+          <w:lang w:val="en-GB"/>
+        </w:rPr>
+        <w:t>:</w:t>
+      </w:r>
+      <w:r>
+        <w:rPr>
+          <w:rFonts w:ascii="Arial" w:hAnsi="Arial" w:cs="Arial"/>
+          <w:sz w:val="28"/>
+          <w:szCs w:val="28"/>
+          <w:lang w:val="en-GB"/>
+        </w:rPr>
+        <w:br/>
+      </w:r>
+      <w:r>
+        <w:rPr>
+          <w:rFonts w:ascii="Arial" w:hAnsi="Arial" w:cs="Arial"/>
+          <w:sz w:val="28"/>
+          <w:szCs w:val="28"/>
+          <w:lang w:val="en-GB"/>
+        </w:rPr>
+        <w:drawing>
+          <wp:inline distT="0" distB="0" distL="0" distR="0" wp14:anchorId="09D7F1AC" wp14:editId="3C5F0E57">
+            <wp:extent cx="5344271" cy="1381318"/>
+            <wp:effectExtent l="0" t="0" r="0" b="9525"/>
+            <wp:docPr id="3" name="Picture 3"/>
+            <wp:cNvGraphicFramePr>
+              <a:graphicFrameLocks xmlns:a="http://schemas.openxmlformats.org/drawingml/2006/main" noChangeAspect="1"/>
+            </wp:cNvGraphicFramePr>
+            <a:graphic xmlns:a="http://schemas.openxmlformats.org/drawingml/2006/main">
+              <a:graphicData uri="http://schemas.openxmlformats.org/drawingml/2006/picture">
+                <pic:pic xmlns:pic="http://schemas.openxmlformats.org/drawingml/2006/picture">
+                  <pic:nvPicPr>
+                    <pic:cNvPr id="1" name=""/>
+                    <pic:cNvPicPr/>
+                  </pic:nvPicPr>
+                  <pic:blipFill>
+                    <a:blip r:embed="rId52"/>
+                    <a:stretch>
+                      <a:fillRect/>
+                    </a:stretch>
+                  </pic:blipFill>
+                  <pic:spPr>
+                    <a:xfrm>
+                      <a:off x="0" y="0"/>
+                      <a:ext cx="5344271" cy="1381318"/>
+                    </a:xfrm>
+                    <a:prstGeom prst="rect">
+                      <a:avLst/>
+                    </a:prstGeom>
+                  </pic:spPr>
+                </pic:pic>
+              </a:graphicData>
+            </a:graphic>
+          </wp:inline>
+        </w:drawing>
+      </w:r>
+    </w:p>
+    <w:p>
+      <w:pPr>
+        <w:pStyle w:val="ListParagraph"/>
+        <w:tabs>
+          <w:tab w:val="left" w:leader="underscore" w:pos="11340"/>
+        </w:tabs>
+        <w:rPr>
+          <w:rFonts w:ascii="Arial" w:hAnsi="Arial" w:cs="Arial"/>
+          <w:sz w:val="28"/>
+          <w:szCs w:val="28"/>
+          <w:lang w:val="en-GB"/>
+        </w:rPr>
+      </w:pPr>
+      <w:r>
+        <w:rPr>
+          <w:rFonts w:ascii="Arial" w:hAnsi="Arial" w:cs="Arial"/>
+          <w:sz w:val="28"/>
+          <w:szCs w:val="28"/>
+          <w:lang w:val="en-GB"/>
+        </w:rPr>
+        <w:t xml:space="preserve">Developer 1 </w:t>
+      </w:r>
+      <w:proofErr w:type="spellStart"/>
+      <w:r>
+        <w:rPr>
+          <w:rFonts w:ascii="Arial" w:hAnsi="Arial" w:cs="Arial"/>
+          <w:sz w:val="28"/>
+          <w:szCs w:val="28"/>
+          <w:lang w:val="en-GB"/>
+        </w:rPr>
+        <w:t>akan</w:t>
+      </w:r>
+      <w:proofErr w:type="spellEnd"/>
+      <w:r>
+        <w:rPr>
+          <w:rFonts w:ascii="Arial" w:hAnsi="Arial" w:cs="Arial"/>
+          <w:sz w:val="28"/>
+          <w:szCs w:val="28"/>
+          <w:lang w:val="en-GB"/>
+        </w:rPr>
+        <w:t xml:space="preserve"> </w:t>
+      </w:r>
+      <w:proofErr w:type="spellStart"/>
+      <w:r>
+        <w:rPr>
+          <w:rFonts w:ascii="Arial" w:hAnsi="Arial" w:cs="Arial"/>
+          <w:sz w:val="28"/>
+          <w:szCs w:val="28"/>
+          <w:lang w:val="en-GB"/>
+        </w:rPr>
+        <w:t>melihat</w:t>
+      </w:r>
+      <w:proofErr w:type="spellEnd"/>
+      <w:r>
+        <w:rPr>
+          <w:rFonts w:ascii="Arial" w:hAnsi="Arial" w:cs="Arial"/>
+          <w:sz w:val="28"/>
+          <w:szCs w:val="28"/>
+          <w:lang w:val="en-GB"/>
+        </w:rPr>
+        <w:t xml:space="preserve"> </w:t>
+      </w:r>
+      <w:proofErr w:type="spellStart"/>
+      <w:r>
+        <w:rPr>
+          <w:rFonts w:ascii="Arial" w:hAnsi="Arial" w:cs="Arial"/>
+          <w:sz w:val="28"/>
+          <w:szCs w:val="28"/>
+          <w:lang w:val="en-GB"/>
+        </w:rPr>
+        <w:t>sama</w:t>
+      </w:r>
+      <w:proofErr w:type="spellEnd"/>
+      <w:r>
+        <w:rPr>
+          <w:rFonts w:ascii="Arial" w:hAnsi="Arial" w:cs="Arial"/>
+          <w:sz w:val="28"/>
+          <w:szCs w:val="28"/>
+          <w:lang w:val="en-GB"/>
+        </w:rPr>
+        <w:t xml:space="preserve"> </w:t>
+      </w:r>
+      <w:proofErr w:type="spellStart"/>
+      <w:r>
+        <w:rPr>
+          <w:rFonts w:ascii="Arial" w:hAnsi="Arial" w:cs="Arial"/>
+          <w:sz w:val="28"/>
+          <w:szCs w:val="28"/>
+          <w:lang w:val="en-GB"/>
+        </w:rPr>
+        <w:t>seperti</w:t>
+      </w:r>
+      <w:proofErr w:type="spellEnd"/>
+      <w:r>
+        <w:rPr>
+          <w:rFonts w:ascii="Arial" w:hAnsi="Arial" w:cs="Arial"/>
+          <w:sz w:val="28"/>
+          <w:szCs w:val="28"/>
+          <w:lang w:val="en-GB"/>
+        </w:rPr>
+        <w:t xml:space="preserve"> </w:t>
+      </w:r>
+      <w:proofErr w:type="spellStart"/>
+      <w:r>
+        <w:rPr>
+          <w:rFonts w:ascii="Arial" w:hAnsi="Arial" w:cs="Arial"/>
+          <w:sz w:val="28"/>
+          <w:szCs w:val="28"/>
+          <w:lang w:val="en-GB"/>
+        </w:rPr>
+        <w:t>gambar</w:t>
+      </w:r>
+      <w:proofErr w:type="spellEnd"/>
+      <w:r>
+        <w:rPr>
+          <w:rFonts w:ascii="Arial" w:hAnsi="Arial" w:cs="Arial"/>
+          <w:sz w:val="28"/>
+          <w:szCs w:val="28"/>
+          <w:lang w:val="en-GB"/>
+        </w:rPr>
+        <w:t xml:space="preserve"> </w:t>
+      </w:r>
+      <w:proofErr w:type="spellStart"/>
+      <w:r>
+        <w:rPr>
+          <w:rFonts w:ascii="Arial" w:hAnsi="Arial" w:cs="Arial"/>
+          <w:sz w:val="28"/>
+          <w:szCs w:val="28"/>
+          <w:lang w:val="en-GB"/>
+        </w:rPr>
+        <w:t>diatas</w:t>
+      </w:r>
+      <w:proofErr w:type="spellEnd"/>
+      <w:r>
+        <w:rPr>
+          <w:rFonts w:ascii="Arial" w:hAnsi="Arial" w:cs="Arial"/>
+          <w:sz w:val="28"/>
+          <w:szCs w:val="28"/>
+          <w:lang w:val="en-GB"/>
+        </w:rPr>
+        <w:t xml:space="preserve">. </w:t>
+      </w:r>
+      <w:proofErr w:type="gramStart"/>
+      <w:r>
+        <w:rPr>
+          <w:rFonts w:ascii="Arial" w:hAnsi="Arial" w:cs="Arial"/>
+          <w:sz w:val="28"/>
+          <w:szCs w:val="28"/>
+          <w:lang w:val="en-GB"/>
+        </w:rPr>
+        <w:t>Bisa</w:t>
+      </w:r>
+      <w:proofErr w:type="gramEnd"/>
+      <w:r>
+        <w:rPr>
+          <w:rFonts w:ascii="Arial" w:hAnsi="Arial" w:cs="Arial"/>
+          <w:sz w:val="28"/>
+          <w:szCs w:val="28"/>
+          <w:lang w:val="en-GB"/>
+        </w:rPr>
+        <w:t xml:space="preserve"> </w:t>
+      </w:r>
+      <w:proofErr w:type="spellStart"/>
+      <w:r>
+        <w:rPr>
+          <w:rFonts w:ascii="Arial" w:hAnsi="Arial" w:cs="Arial"/>
+          <w:sz w:val="28"/>
+          <w:szCs w:val="28"/>
+          <w:lang w:val="en-GB"/>
+        </w:rPr>
+        <w:t>dilihat</w:t>
+      </w:r>
+      <w:proofErr w:type="spellEnd"/>
+      <w:r>
+        <w:rPr>
+          <w:rFonts w:ascii="Arial" w:hAnsi="Arial" w:cs="Arial"/>
+          <w:sz w:val="28"/>
+          <w:szCs w:val="28"/>
+          <w:lang w:val="en-GB"/>
+        </w:rPr>
+        <w:t xml:space="preserve"> </w:t>
+      </w:r>
+      <w:proofErr w:type="spellStart"/>
+      <w:r>
+        <w:rPr>
+          <w:rFonts w:ascii="Arial" w:hAnsi="Arial" w:cs="Arial"/>
+          <w:sz w:val="28"/>
+          <w:szCs w:val="28"/>
+          <w:lang w:val="en-GB"/>
+        </w:rPr>
+        <w:t>dari</w:t>
+      </w:r>
+      <w:proofErr w:type="spellEnd"/>
+      <w:r>
+        <w:rPr>
+          <w:rFonts w:ascii="Arial" w:hAnsi="Arial" w:cs="Arial"/>
+          <w:sz w:val="28"/>
+          <w:szCs w:val="28"/>
+          <w:lang w:val="en-GB"/>
+        </w:rPr>
+        <w:t xml:space="preserve"> “hint” </w:t>
+      </w:r>
+      <w:proofErr w:type="spellStart"/>
+      <w:r>
+        <w:rPr>
+          <w:rFonts w:ascii="Arial" w:hAnsi="Arial" w:cs="Arial"/>
+          <w:sz w:val="28"/>
+          <w:szCs w:val="28"/>
+          <w:lang w:val="en-GB"/>
+        </w:rPr>
+        <w:t>mengatakan</w:t>
+      </w:r>
+      <w:proofErr w:type="spellEnd"/>
+      <w:r>
+        <w:rPr>
+          <w:rFonts w:ascii="Arial" w:hAnsi="Arial" w:cs="Arial"/>
+          <w:sz w:val="28"/>
+          <w:szCs w:val="28"/>
+          <w:lang w:val="en-GB"/>
+        </w:rPr>
+        <w:t xml:space="preserve"> </w:t>
+      </w:r>
+      <w:proofErr w:type="spellStart"/>
+      <w:r>
+        <w:rPr>
+          <w:rFonts w:ascii="Arial" w:hAnsi="Arial" w:cs="Arial"/>
+          <w:sz w:val="28"/>
+          <w:szCs w:val="28"/>
+          <w:lang w:val="en-GB"/>
+        </w:rPr>
+        <w:t>untuk</w:t>
+      </w:r>
+      <w:proofErr w:type="spellEnd"/>
+      <w:r>
+        <w:rPr>
+          <w:rFonts w:ascii="Arial" w:hAnsi="Arial" w:cs="Arial"/>
+          <w:sz w:val="28"/>
+          <w:szCs w:val="28"/>
+          <w:lang w:val="en-GB"/>
+        </w:rPr>
+        <w:t xml:space="preserve"> </w:t>
+      </w:r>
+      <w:proofErr w:type="spellStart"/>
+      <w:r>
+        <w:rPr>
+          <w:rFonts w:ascii="Arial" w:hAnsi="Arial" w:cs="Arial"/>
+          <w:sz w:val="28"/>
+          <w:szCs w:val="28"/>
+          <w:lang w:val="en-GB"/>
+        </w:rPr>
+        <w:t>melakukan</w:t>
+      </w:r>
+      <w:proofErr w:type="spellEnd"/>
+      <w:r>
+        <w:rPr>
+          <w:rFonts w:ascii="Arial" w:hAnsi="Arial" w:cs="Arial"/>
+          <w:sz w:val="28"/>
+          <w:szCs w:val="28"/>
+          <w:lang w:val="en-GB"/>
+        </w:rPr>
+        <w:t xml:space="preserve"> git pull </w:t>
+      </w:r>
+      <w:proofErr w:type="spellStart"/>
+      <w:r>
+        <w:rPr>
+          <w:rFonts w:ascii="Arial" w:hAnsi="Arial" w:cs="Arial"/>
+          <w:sz w:val="28"/>
+          <w:szCs w:val="28"/>
+          <w:lang w:val="en-GB"/>
+        </w:rPr>
+        <w:t>terlebih</w:t>
+      </w:r>
+      <w:proofErr w:type="spellEnd"/>
+      <w:r>
+        <w:rPr>
+          <w:rFonts w:ascii="Arial" w:hAnsi="Arial" w:cs="Arial"/>
+          <w:sz w:val="28"/>
+          <w:szCs w:val="28"/>
+          <w:lang w:val="en-GB"/>
+        </w:rPr>
+        <w:t xml:space="preserve"> </w:t>
+      </w:r>
+      <w:proofErr w:type="spellStart"/>
+      <w:r>
+        <w:rPr>
+          <w:rFonts w:ascii="Arial" w:hAnsi="Arial" w:cs="Arial"/>
+          <w:sz w:val="28"/>
+          <w:szCs w:val="28"/>
+          <w:lang w:val="en-GB"/>
+        </w:rPr>
+        <w:t>dahulu</w:t>
+      </w:r>
+      <w:proofErr w:type="spellEnd"/>
+      <w:r>
+        <w:rPr>
+          <w:rFonts w:ascii="Arial" w:hAnsi="Arial" w:cs="Arial"/>
+          <w:sz w:val="28"/>
+          <w:szCs w:val="28"/>
+          <w:lang w:val="en-GB"/>
+        </w:rPr>
+        <w:t xml:space="preserve"> </w:t>
+      </w:r>
+      <w:proofErr w:type="spellStart"/>
+      <w:r>
+        <w:rPr>
+          <w:rFonts w:ascii="Arial" w:hAnsi="Arial" w:cs="Arial"/>
+          <w:sz w:val="28"/>
+          <w:szCs w:val="28"/>
+          <w:lang w:val="en-GB"/>
+        </w:rPr>
+        <w:t>sebelum</w:t>
+      </w:r>
+      <w:proofErr w:type="spellEnd"/>
+      <w:r>
+        <w:rPr>
+          <w:rFonts w:ascii="Arial" w:hAnsi="Arial" w:cs="Arial"/>
+          <w:sz w:val="28"/>
+          <w:szCs w:val="28"/>
+          <w:lang w:val="en-GB"/>
+        </w:rPr>
+        <w:t xml:space="preserve"> </w:t>
+      </w:r>
+      <w:proofErr w:type="spellStart"/>
+      <w:r>
+        <w:rPr>
+          <w:rFonts w:ascii="Arial" w:hAnsi="Arial" w:cs="Arial"/>
+          <w:sz w:val="28"/>
+          <w:szCs w:val="28"/>
+          <w:lang w:val="en-GB"/>
+        </w:rPr>
+        <w:t>menggunakan</w:t>
+      </w:r>
+      <w:proofErr w:type="spellEnd"/>
+      <w:r>
+        <w:rPr>
+          <w:rFonts w:ascii="Arial" w:hAnsi="Arial" w:cs="Arial"/>
+          <w:sz w:val="28"/>
+          <w:szCs w:val="28"/>
+          <w:lang w:val="en-GB"/>
+        </w:rPr>
+        <w:t xml:space="preserve"> git push.</w:t>
+      </w:r>
+    </w:p>
+    <w:p>
+      <w:pPr>
+        <w:pStyle w:val="ListParagraph"/>
+        <w:tabs>
+          <w:tab w:val="left" w:leader="underscore" w:pos="11340"/>
+        </w:tabs>
+        <w:rPr>
+          <w:rFonts w:ascii="Arial" w:hAnsi="Arial" w:cs="Arial"/>
+          <w:sz w:val="28"/>
+          <w:szCs w:val="28"/>
+          <w:lang w:val="en-GB"/>
+        </w:rPr>
+      </w:pPr>
     </w:p>
     <w:sectPr>
       <w:pgSz w:w="11906" w:h="16838"/>
@@ -12892,10 +14322,10 @@
     </w:lvl>
   </w:abstractNum>
   <w:abstractNum w:abstractNumId="1" w15:restartNumberingAfterBreak="0">
-    <w:nsid w:val="3DD2567C"/>
+    <w:nsid w:val="37F43D32"/>
     <w:multiLevelType w:val="hybridMultilevel"/>
-    <w:tmpl w:val="25DE248C"/>
-    <w:lvl w:ilvl="0" w:tplc="67325FC2">
+    <w:tmpl w:val="40A42E7A"/>
+    <w:lvl w:ilvl="0" w:tplc="16DC5EE8">
       <w:start w:val="1"/>
       <w:numFmt w:val="decimal"/>
       <w:lvlText w:val="%1."/>
@@ -12981,93 +14411,7 @@
     </w:lvl>
   </w:abstractNum>
   <w:abstractNum w:abstractNumId="2" w15:restartNumberingAfterBreak="0">
-    <w:nsid w:val="3F491AE2"/>
-    <w:multiLevelType w:val="hybridMultilevel"/>
-    <w:tmpl w:val="D92285BC"/>
-    <w:lvl w:ilvl="0" w:tplc="3809000F">
-      <w:start w:val="1"/>
-      <w:numFmt w:val="decimal"/>
-      <w:lvlText w:val="%1."/>
-      <w:lvlJc w:val="left"/>
-      <w:pPr>
-        <w:ind w:left="720" w:hanging="360"/>
-      </w:pPr>
-    </w:lvl>
-    <w:lvl w:ilvl="1" w:tplc="38090019" w:tentative="1">
-      <w:start w:val="1"/>
-      <w:numFmt w:val="lowerLetter"/>
-      <w:lvlText w:val="%2."/>
-      <w:lvlJc w:val="left"/>
-      <w:pPr>
-        <w:ind w:left="1440" w:hanging="360"/>
-      </w:pPr>
-    </w:lvl>
-    <w:lvl w:ilvl="2" w:tplc="3809001B" w:tentative="1">
-      <w:start w:val="1"/>
-      <w:numFmt w:val="lowerRoman"/>
-      <w:lvlText w:val="%3."/>
-      <w:lvlJc w:val="right"/>
-      <w:pPr>
-        <w:ind w:left="2160" w:hanging="180"/>
-      </w:pPr>
-    </w:lvl>
-    <w:lvl w:ilvl="3" w:tplc="3809000F" w:tentative="1">
-      <w:start w:val="1"/>
-      <w:numFmt w:val="decimal"/>
-      <w:lvlText w:val="%4."/>
-      <w:lvlJc w:val="left"/>
-      <w:pPr>
-        <w:ind w:left="2880" w:hanging="360"/>
-      </w:pPr>
-    </w:lvl>
-    <w:lvl w:ilvl="4" w:tplc="38090019" w:tentative="1">
-      <w:start w:val="1"/>
-      <w:numFmt w:val="lowerLetter"/>
-      <w:lvlText w:val="%5."/>
-      <w:lvlJc w:val="left"/>
-      <w:pPr>
-        <w:ind w:left="3600" w:hanging="360"/>
-      </w:pPr>
-    </w:lvl>
-    <w:lvl w:ilvl="5" w:tplc="3809001B" w:tentative="1">
-      <w:start w:val="1"/>
-      <w:numFmt w:val="lowerRoman"/>
-      <w:lvlText w:val="%6."/>
-      <w:lvlJc w:val="right"/>
-      <w:pPr>
-        <w:ind w:left="4320" w:hanging="180"/>
-      </w:pPr>
-    </w:lvl>
-    <w:lvl w:ilvl="6" w:tplc="3809000F" w:tentative="1">
-      <w:start w:val="1"/>
-      <w:numFmt w:val="decimal"/>
-      <w:lvlText w:val="%7."/>
-      <w:lvlJc w:val="left"/>
-      <w:pPr>
-        <w:ind w:left="5040" w:hanging="360"/>
-      </w:pPr>
-    </w:lvl>
-    <w:lvl w:ilvl="7" w:tplc="38090019" w:tentative="1">
-      <w:start w:val="1"/>
-      <w:numFmt w:val="lowerLetter"/>
-      <w:lvlText w:val="%8."/>
-      <w:lvlJc w:val="left"/>
-      <w:pPr>
-        <w:ind w:left="5760" w:hanging="360"/>
-      </w:pPr>
-    </w:lvl>
-    <w:lvl w:ilvl="8" w:tplc="3809001B" w:tentative="1">
-      <w:start w:val="1"/>
-      <w:numFmt w:val="lowerRoman"/>
-      <w:lvlText w:val="%9."/>
-      <w:lvlJc w:val="right"/>
-      <w:pPr>
-        <w:ind w:left="6480" w:hanging="180"/>
-      </w:pPr>
-    </w:lvl>
-  </w:abstractNum>
-  <w:abstractNum w:abstractNumId="3" w15:restartNumberingAfterBreak="0">
-    <w:nsid w:val="44524333"/>
+    <w:nsid w:val="3DD2567C"/>
     <w:multiLevelType w:val="hybridMultilevel"/>
     <w:tmpl w:val="25DE248C"/>
     <w:lvl w:ilvl="0" w:tplc="67325FC2">
@@ -13155,7 +14499,182 @@
       </w:pPr>
     </w:lvl>
   </w:abstractNum>
+  <w:abstractNum w:abstractNumId="3" w15:restartNumberingAfterBreak="0">
+    <w:nsid w:val="3F491AE2"/>
+    <w:multiLevelType w:val="hybridMultilevel"/>
+    <w:tmpl w:val="D92285BC"/>
+    <w:lvl w:ilvl="0" w:tplc="3809000F">
+      <w:start w:val="1"/>
+      <w:numFmt w:val="decimal"/>
+      <w:lvlText w:val="%1."/>
+      <w:lvlJc w:val="left"/>
+      <w:pPr>
+        <w:ind w:left="720" w:hanging="360"/>
+      </w:pPr>
+    </w:lvl>
+    <w:lvl w:ilvl="1" w:tplc="38090019" w:tentative="1">
+      <w:start w:val="1"/>
+      <w:numFmt w:val="lowerLetter"/>
+      <w:lvlText w:val="%2."/>
+      <w:lvlJc w:val="left"/>
+      <w:pPr>
+        <w:ind w:left="1440" w:hanging="360"/>
+      </w:pPr>
+    </w:lvl>
+    <w:lvl w:ilvl="2" w:tplc="3809001B" w:tentative="1">
+      <w:start w:val="1"/>
+      <w:numFmt w:val="lowerRoman"/>
+      <w:lvlText w:val="%3."/>
+      <w:lvlJc w:val="right"/>
+      <w:pPr>
+        <w:ind w:left="2160" w:hanging="180"/>
+      </w:pPr>
+    </w:lvl>
+    <w:lvl w:ilvl="3" w:tplc="3809000F" w:tentative="1">
+      <w:start w:val="1"/>
+      <w:numFmt w:val="decimal"/>
+      <w:lvlText w:val="%4."/>
+      <w:lvlJc w:val="left"/>
+      <w:pPr>
+        <w:ind w:left="2880" w:hanging="360"/>
+      </w:pPr>
+    </w:lvl>
+    <w:lvl w:ilvl="4" w:tplc="38090019" w:tentative="1">
+      <w:start w:val="1"/>
+      <w:numFmt w:val="lowerLetter"/>
+      <w:lvlText w:val="%5."/>
+      <w:lvlJc w:val="left"/>
+      <w:pPr>
+        <w:ind w:left="3600" w:hanging="360"/>
+      </w:pPr>
+    </w:lvl>
+    <w:lvl w:ilvl="5" w:tplc="3809001B" w:tentative="1">
+      <w:start w:val="1"/>
+      <w:numFmt w:val="lowerRoman"/>
+      <w:lvlText w:val="%6."/>
+      <w:lvlJc w:val="right"/>
+      <w:pPr>
+        <w:ind w:left="4320" w:hanging="180"/>
+      </w:pPr>
+    </w:lvl>
+    <w:lvl w:ilvl="6" w:tplc="3809000F" w:tentative="1">
+      <w:start w:val="1"/>
+      <w:numFmt w:val="decimal"/>
+      <w:lvlText w:val="%7."/>
+      <w:lvlJc w:val="left"/>
+      <w:pPr>
+        <w:ind w:left="5040" w:hanging="360"/>
+      </w:pPr>
+    </w:lvl>
+    <w:lvl w:ilvl="7" w:tplc="38090019" w:tentative="1">
+      <w:start w:val="1"/>
+      <w:numFmt w:val="lowerLetter"/>
+      <w:lvlText w:val="%8."/>
+      <w:lvlJc w:val="left"/>
+      <w:pPr>
+        <w:ind w:left="5760" w:hanging="360"/>
+      </w:pPr>
+    </w:lvl>
+    <w:lvl w:ilvl="8" w:tplc="3809001B" w:tentative="1">
+      <w:start w:val="1"/>
+      <w:numFmt w:val="lowerRoman"/>
+      <w:lvlText w:val="%9."/>
+      <w:lvlJc w:val="right"/>
+      <w:pPr>
+        <w:ind w:left="6480" w:hanging="180"/>
+      </w:pPr>
+    </w:lvl>
+  </w:abstractNum>
   <w:abstractNum w:abstractNumId="4" w15:restartNumberingAfterBreak="0">
+    <w:nsid w:val="44524333"/>
+    <w:multiLevelType w:val="hybridMultilevel"/>
+    <w:tmpl w:val="25DE248C"/>
+    <w:lvl w:ilvl="0" w:tplc="67325FC2">
+      <w:start w:val="1"/>
+      <w:numFmt w:val="decimal"/>
+      <w:lvlText w:val="%1."/>
+      <w:lvlJc w:val="left"/>
+      <w:pPr>
+        <w:ind w:left="720" w:hanging="360"/>
+      </w:pPr>
+      <w:rPr>
+        <w:rFonts w:hint="default"/>
+      </w:rPr>
+    </w:lvl>
+    <w:lvl w:ilvl="1" w:tplc="38090019" w:tentative="1">
+      <w:start w:val="1"/>
+      <w:numFmt w:val="lowerLetter"/>
+      <w:lvlText w:val="%2."/>
+      <w:lvlJc w:val="left"/>
+      <w:pPr>
+        <w:ind w:left="1440" w:hanging="360"/>
+      </w:pPr>
+    </w:lvl>
+    <w:lvl w:ilvl="2" w:tplc="3809001B" w:tentative="1">
+      <w:start w:val="1"/>
+      <w:numFmt w:val="lowerRoman"/>
+      <w:lvlText w:val="%3."/>
+      <w:lvlJc w:val="right"/>
+      <w:pPr>
+        <w:ind w:left="2160" w:hanging="180"/>
+      </w:pPr>
+    </w:lvl>
+    <w:lvl w:ilvl="3" w:tplc="3809000F" w:tentative="1">
+      <w:start w:val="1"/>
+      <w:numFmt w:val="decimal"/>
+      <w:lvlText w:val="%4."/>
+      <w:lvlJc w:val="left"/>
+      <w:pPr>
+        <w:ind w:left="2880" w:hanging="360"/>
+      </w:pPr>
+    </w:lvl>
+    <w:lvl w:ilvl="4" w:tplc="38090019" w:tentative="1">
+      <w:start w:val="1"/>
+      <w:numFmt w:val="lowerLetter"/>
+      <w:lvlText w:val="%5."/>
+      <w:lvlJc w:val="left"/>
+      <w:pPr>
+        <w:ind w:left="3600" w:hanging="360"/>
+      </w:pPr>
+    </w:lvl>
+    <w:lvl w:ilvl="5" w:tplc="3809001B" w:tentative="1">
+      <w:start w:val="1"/>
+      <w:numFmt w:val="lowerRoman"/>
+      <w:lvlText w:val="%6."/>
+      <w:lvlJc w:val="right"/>
+      <w:pPr>
+        <w:ind w:left="4320" w:hanging="180"/>
+      </w:pPr>
+    </w:lvl>
+    <w:lvl w:ilvl="6" w:tplc="3809000F" w:tentative="1">
+      <w:start w:val="1"/>
+      <w:numFmt w:val="decimal"/>
+      <w:lvlText w:val="%7."/>
+      <w:lvlJc w:val="left"/>
+      <w:pPr>
+        <w:ind w:left="5040" w:hanging="360"/>
+      </w:pPr>
+    </w:lvl>
+    <w:lvl w:ilvl="7" w:tplc="38090019" w:tentative="1">
+      <w:start w:val="1"/>
+      <w:numFmt w:val="lowerLetter"/>
+      <w:lvlText w:val="%8."/>
+      <w:lvlJc w:val="left"/>
+      <w:pPr>
+        <w:ind w:left="5760" w:hanging="360"/>
+      </w:pPr>
+    </w:lvl>
+    <w:lvl w:ilvl="8" w:tplc="3809001B" w:tentative="1">
+      <w:start w:val="1"/>
+      <w:numFmt w:val="lowerRoman"/>
+      <w:lvlText w:val="%9."/>
+      <w:lvlJc w:val="right"/>
+      <w:pPr>
+        <w:ind w:left="6480" w:hanging="180"/>
+      </w:pPr>
+    </w:lvl>
+  </w:abstractNum>
+  <w:abstractNum w:abstractNumId="5" w15:restartNumberingAfterBreak="0">
     <w:nsid w:val="67D5354E"/>
     <w:multiLevelType w:val="hybridMultilevel"/>
     <w:tmpl w:val="49B4E3DC"/>
@@ -13241,7 +14760,7 @@
       </w:pPr>
     </w:lvl>
   </w:abstractNum>
-  <w:abstractNum w:abstractNumId="5" w15:restartNumberingAfterBreak="0">
+  <w:abstractNum w:abstractNumId="6" w15:restartNumberingAfterBreak="0">
     <w:nsid w:val="6CE258B8"/>
     <w:multiLevelType w:val="hybridMultilevel"/>
     <w:tmpl w:val="9328E0BC"/>
@@ -13327,11 +14846,11 @@
       </w:pPr>
     </w:lvl>
   </w:abstractNum>
-  <w:abstractNum w:abstractNumId="6" w15:restartNumberingAfterBreak="0">
+  <w:abstractNum w:abstractNumId="7" w15:restartNumberingAfterBreak="0">
     <w:nsid w:val="717F5C58"/>
     <w:multiLevelType w:val="hybridMultilevel"/>
-    <w:tmpl w:val="F3FA87A8"/>
-    <w:lvl w:ilvl="0" w:tplc="3809000F">
+    <w:tmpl w:val="40A42E7A"/>
+    <w:lvl w:ilvl="0" w:tplc="16DC5EE8">
       <w:start w:val="1"/>
       <w:numFmt w:val="decimal"/>
       <w:lvlText w:val="%1."/>
@@ -13339,6 +14858,9 @@
       <w:pPr>
         <w:ind w:left="720" w:hanging="360"/>
       </w:pPr>
+      <w:rPr>
+        <w:rFonts w:hint="default"/>
+      </w:rPr>
     </w:lvl>
     <w:lvl w:ilvl="1" w:tplc="38090019" w:tentative="1">
       <w:start w:val="1"/>
@@ -13413,7 +14935,7 @@
       </w:pPr>
     </w:lvl>
   </w:abstractNum>
-  <w:abstractNum w:abstractNumId="7" w15:restartNumberingAfterBreak="0">
+  <w:abstractNum w:abstractNumId="8" w15:restartNumberingAfterBreak="0">
     <w:nsid w:val="7C047EEA"/>
     <w:multiLevelType w:val="hybridMultilevel"/>
     <w:tmpl w:val="3014F21E"/>
@@ -13500,28 +15022,31 @@
     </w:lvl>
   </w:abstractNum>
   <w:num w:numId="1">
-    <w:abstractNumId w:val="4"/>
+    <w:abstractNumId w:val="5"/>
   </w:num>
   <w:num w:numId="2">
     <w:abstractNumId w:val="0"/>
   </w:num>
   <w:num w:numId="3">
-    <w:abstractNumId w:val="5"/>
+    <w:abstractNumId w:val="6"/>
   </w:num>
   <w:num w:numId="4">
+    <w:abstractNumId w:val="8"/>
+  </w:num>
+  <w:num w:numId="5">
+    <w:abstractNumId w:val="3"/>
+  </w:num>
+  <w:num w:numId="6">
+    <w:abstractNumId w:val="2"/>
+  </w:num>
+  <w:num w:numId="7">
     <w:abstractNumId w:val="7"/>
   </w:num>
-  <w:num w:numId="5">
-    <w:abstractNumId w:val="2"/>
+  <w:num w:numId="8">
+    <w:abstractNumId w:val="4"/>
   </w:num>
-  <w:num w:numId="6">
+  <w:num w:numId="9">
     <w:abstractNumId w:val="1"/>
-  </w:num>
-  <w:num w:numId="7">
-    <w:abstractNumId w:val="6"/>
-  </w:num>
-  <w:num w:numId="8">
-    <w:abstractNumId w:val="3"/>
   </w:num>
 </w:numbering>
 </file>

</xml_diff>